<commit_message>
Implemented the loadAndPrintBook() function in L3 main.cpp
</commit_message>
<xml_diff>
--- a/database_systems/project/entities.docx
+++ b/database_systems/project/entities.docx
@@ -24,21 +24,12 @@
           <w:bCs/>
         </w:rPr>
       </w:pPr>
-      <w:proofErr w:type="spellStart"/>
-      <w:r>
-        <w:rPr>
-          <w:b/>
-          <w:bCs/>
-        </w:rPr>
-        <w:t>Must_see</w:t>
-      </w:r>
-      <w:proofErr w:type="spellEnd"/>
-      <w:r>
-        <w:rPr>
-          <w:b/>
-          <w:bCs/>
-        </w:rPr>
-        <w:t xml:space="preserve"> (of a destination)-</w:t>
+      <w:r>
+        <w:rPr>
+          <w:b/>
+          <w:bCs/>
+        </w:rPr>
+        <w:t>Must_see (of a destination)-</w:t>
       </w:r>
     </w:p>
     <w:p>
@@ -123,39 +114,17 @@
           <w:bCs/>
         </w:rPr>
       </w:pPr>
-      <w:proofErr w:type="spellStart"/>
-      <w:r>
-        <w:rPr>
-          <w:b/>
-          <w:bCs/>
-        </w:rPr>
-        <w:t>Friend_list</w:t>
-      </w:r>
-      <w:proofErr w:type="spellEnd"/>
-      <w:r>
-        <w:rPr>
-          <w:b/>
-          <w:bCs/>
-        </w:rPr>
-        <w:t xml:space="preserve"> for each member that lists other members as friends</w:t>
-      </w:r>
-    </w:p>
-    <w:p>
-      <w:proofErr w:type="spellStart"/>
-      <w:r>
-        <w:t>Bucket_list</w:t>
-      </w:r>
-      <w:proofErr w:type="spellEnd"/>
-      <w:r>
-        <w:t xml:space="preserve"> (</w:t>
-      </w:r>
-      <w:proofErr w:type="spellStart"/>
-      <w:r>
-        <w:t>want_to_go</w:t>
-      </w:r>
-      <w:proofErr w:type="spellEnd"/>
-      <w:r>
-        <w:t>)</w:t>
+      <w:r>
+        <w:rPr>
+          <w:b/>
+          <w:bCs/>
+        </w:rPr>
+        <w:t>Friend_list for each member that lists other members as friends</w:t>
+      </w:r>
+    </w:p>
+    <w:p>
+      <w:r>
+        <w:t>Bucket_list (want_to_go)</w:t>
       </w:r>
     </w:p>
     <w:p>
@@ -185,21 +154,12 @@
           <w:bCs/>
         </w:rPr>
       </w:pPr>
-      <w:proofErr w:type="spellStart"/>
-      <w:r>
-        <w:rPr>
-          <w:b/>
-          <w:bCs/>
-        </w:rPr>
-        <w:t>Recommended_items</w:t>
-      </w:r>
-      <w:proofErr w:type="spellEnd"/>
-      <w:r>
-        <w:rPr>
-          <w:b/>
-          <w:bCs/>
-        </w:rPr>
-        <w:t xml:space="preserve"> (items to bring to a location)</w:t>
+      <w:r>
+        <w:rPr>
+          <w:b/>
+          <w:bCs/>
+        </w:rPr>
+        <w:t>Recommended_items (items to bring to a location)</w:t>
       </w:r>
     </w:p>
     <w:p>
@@ -225,21 +185,12 @@
           <w:bCs/>
         </w:rPr>
       </w:pPr>
-      <w:proofErr w:type="spellStart"/>
-      <w:r>
-        <w:rPr>
-          <w:b/>
-          <w:bCs/>
-        </w:rPr>
-        <w:t>Highlight_list</w:t>
-      </w:r>
-      <w:proofErr w:type="spellEnd"/>
-      <w:r>
-        <w:rPr>
-          <w:b/>
-          <w:bCs/>
-        </w:rPr>
-        <w:t xml:space="preserve"> (list to match selected highlights to a rating)</w:t>
+      <w:r>
+        <w:rPr>
+          <w:b/>
+          <w:bCs/>
+        </w:rPr>
+        <w:t>Highlight_list (list to match selected highlights to a rating)</w:t>
       </w:r>
     </w:p>
     <w:p>
@@ -285,21 +236,12 @@
       <w:r>
         <w:t xml:space="preserve">Recommends a </w:t>
       </w:r>
-      <w:proofErr w:type="spellStart"/>
-      <w:r>
-        <w:rPr>
-          <w:b/>
-          <w:bCs/>
-        </w:rPr>
-        <w:t>must_see</w:t>
-      </w:r>
-      <w:proofErr w:type="spellEnd"/>
-      <w:r>
-        <w:rPr>
-          <w:b/>
-          <w:bCs/>
-        </w:rPr>
-        <w:t xml:space="preserve"> place</w:t>
+      <w:r>
+        <w:rPr>
+          <w:b/>
+          <w:bCs/>
+        </w:rPr>
+        <w:t>must_see place</w:t>
       </w:r>
       <w:r>
         <w:rPr>
@@ -388,26 +330,14 @@
         <w:t xml:space="preserve"> </w:t>
       </w:r>
       <w:r>
-        <w:t>one</w:t>
-      </w:r>
-      <w:r>
-        <w:t xml:space="preserve"> best </w:t>
-      </w:r>
-      <w:proofErr w:type="spellStart"/>
-      <w:r>
-        <w:rPr>
-          <w:b/>
-          <w:bCs/>
-        </w:rPr>
-        <w:t>food_type</w:t>
-      </w:r>
-      <w:proofErr w:type="spellEnd"/>
-      <w:r>
-        <w:rPr>
-          <w:b/>
-          <w:bCs/>
-        </w:rPr>
-        <w:t xml:space="preserve"> (rated by most users)</w:t>
+        <w:t xml:space="preserve">one best </w:t>
+      </w:r>
+      <w:r>
+        <w:rPr>
+          <w:b/>
+          <w:bCs/>
+        </w:rPr>
+        <w:t>food_type (rated by most users)</w:t>
       </w:r>
     </w:p>
     <w:p>
@@ -421,7 +351,6 @@
       <w:r>
         <w:t xml:space="preserve">Has </w:t>
       </w:r>
-      <w:proofErr w:type="spellStart"/>
       <w:r>
         <w:rPr>
           <w:b/>
@@ -432,7 +361,6 @@
       <w:r>
         <w:t>s</w:t>
       </w:r>
-      <w:proofErr w:type="spellEnd"/>
     </w:p>
     <w:p>
       <w:pPr>
@@ -502,7 +430,6 @@
       <w:r>
         <w:t xml:space="preserve">Contains a </w:t>
       </w:r>
-      <w:proofErr w:type="spellStart"/>
       <w:r>
         <w:rPr>
           <w:b/>
@@ -510,7 +437,6 @@
         </w:rPr>
         <w:t>highlight_list</w:t>
       </w:r>
-      <w:proofErr w:type="spellEnd"/>
     </w:p>
     <w:p>
       <w:pPr>
@@ -520,7 +446,6 @@
           <w:numId w:val="1"/>
         </w:numPr>
       </w:pPr>
-      <w:proofErr w:type="spellStart"/>
       <w:r>
         <w:rPr>
           <w:b/>
@@ -528,7 +453,6 @@
         </w:rPr>
         <w:t>Highlight_list</w:t>
       </w:r>
-      <w:proofErr w:type="spellEnd"/>
       <w:r>
         <w:t xml:space="preserve"> contains </w:t>
       </w:r>
@@ -567,7 +491,6 @@
       <w:r>
         <w:t xml:space="preserve">Has one </w:t>
       </w:r>
-      <w:proofErr w:type="spellStart"/>
       <w:r>
         <w:rPr>
           <w:b/>
@@ -575,7 +498,6 @@
         </w:rPr>
         <w:t>friend_list</w:t>
       </w:r>
-      <w:proofErr w:type="spellEnd"/>
     </w:p>
     <w:p>
       <w:pPr>
@@ -598,7 +520,6 @@
       <w:r>
         <w:t xml:space="preserve"> can be on many </w:t>
       </w:r>
-      <w:proofErr w:type="spellStart"/>
       <w:r>
         <w:rPr>
           <w:b/>
@@ -606,7 +527,6 @@
         </w:rPr>
         <w:t>friend_list</w:t>
       </w:r>
-      <w:proofErr w:type="spellEnd"/>
     </w:p>
     <w:p>
       <w:pPr>
@@ -619,21 +539,12 @@
       <w:r>
         <w:t xml:space="preserve">Has one </w:t>
       </w:r>
-      <w:proofErr w:type="spellStart"/>
-      <w:r>
-        <w:rPr>
-          <w:b/>
-          <w:bCs/>
-        </w:rPr>
-        <w:t>want_to_go</w:t>
-      </w:r>
-      <w:proofErr w:type="spellEnd"/>
-      <w:r>
-        <w:rPr>
-          <w:b/>
-          <w:bCs/>
-        </w:rPr>
-        <w:t xml:space="preserve"> </w:t>
+      <w:r>
+        <w:rPr>
+          <w:b/>
+          <w:bCs/>
+        </w:rPr>
+        <w:t xml:space="preserve">want_to_go </w:t>
       </w:r>
       <w:r>
         <w:t>list</w:t>
@@ -650,7 +561,6 @@
       <w:r>
         <w:t xml:space="preserve">Destinations appear on many </w:t>
       </w:r>
-      <w:proofErr w:type="spellStart"/>
       <w:r>
         <w:rPr>
           <w:b/>
@@ -658,7 +568,6 @@
         </w:rPr>
         <w:t>Want_to_go</w:t>
       </w:r>
-      <w:proofErr w:type="spellEnd"/>
       <w:r>
         <w:t xml:space="preserve"> lists</w:t>
       </w:r>
@@ -674,7 +583,6 @@
       <w:r>
         <w:t xml:space="preserve">Has many </w:t>
       </w:r>
-      <w:proofErr w:type="spellStart"/>
       <w:r>
         <w:rPr>
           <w:b/>
@@ -682,7 +590,6 @@
         </w:rPr>
         <w:t>recommended_destinations</w:t>
       </w:r>
-      <w:proofErr w:type="spellEnd"/>
     </w:p>
     <w:p>
       <w:pPr>
@@ -695,7 +602,6 @@
       <w:r>
         <w:t xml:space="preserve">Each </w:t>
       </w:r>
-      <w:proofErr w:type="spellStart"/>
       <w:r>
         <w:rPr>
           <w:b/>
@@ -711,9 +617,73 @@
         <w:softHyphen/>
         <w:t>_destination</w:t>
       </w:r>
-      <w:proofErr w:type="spellEnd"/>
       <w:r>
         <w:t xml:space="preserve"> is for a single member</w:t>
+      </w:r>
+    </w:p>
+    <w:p/>
+    <w:p/>
+    <w:p>
+      <w:r>
+        <w:t xml:space="preserve">Rating could contain a </w:t>
+      </w:r>
+      <w:r>
+        <w:rPr>
+          <w:b/>
+          <w:bCs/>
+        </w:rPr>
+        <w:t xml:space="preserve">Total spent </w:t>
+      </w:r>
+      <w:r>
+        <w:t>attribute</w:t>
+      </w:r>
+    </w:p>
+    <w:p>
+      <w:pPr>
+        <w:rPr>
+          <w:b/>
+          <w:bCs/>
+        </w:rPr>
+      </w:pPr>
+      <w:r>
+        <w:t xml:space="preserve">Ask users how much they spent at a destination on their </w:t>
+      </w:r>
+      <w:r>
+        <w:rPr>
+          <w:b/>
+          <w:bCs/>
+        </w:rPr>
+        <w:t>rating</w:t>
+      </w:r>
+    </w:p>
+    <w:p>
+      <w:r>
+        <w:t xml:space="preserve">what </w:t>
+      </w:r>
+      <w:r>
+        <w:rPr>
+          <w:b/>
+          <w:bCs/>
+        </w:rPr>
+        <w:t>hotel</w:t>
+      </w:r>
+      <w:r>
+        <w:t xml:space="preserve"> did they stay at?</w:t>
+      </w:r>
+    </w:p>
+    <w:p>
+      <w:r>
+        <w:t xml:space="preserve">What </w:t>
+      </w:r>
+      <w:r>
+        <w:rPr>
+          <w:b/>
+          <w:bCs/>
+        </w:rPr>
+        <w:t>airline</w:t>
+      </w:r>
+      <w:r>
+        <w:t xml:space="preserve"> did they fly with?</w:t>
       </w:r>
     </w:p>
     <w:sectPr>
@@ -970,6 +940,7 @@
     <w:lsdException w:name="HTML Sample" w:semiHidden="1" w:unhideWhenUsed="1"/>
     <w:lsdException w:name="HTML Typewriter" w:semiHidden="1" w:unhideWhenUsed="1"/>
     <w:lsdException w:name="HTML Variable" w:semiHidden="1" w:unhideWhenUsed="1"/>
+    <w:lsdException w:name="Normal Table" w:semiHidden="1" w:unhideWhenUsed="1"/>
     <w:lsdException w:name="annotation subject" w:semiHidden="1" w:unhideWhenUsed="1"/>
     <w:lsdException w:name="No List" w:semiHidden="1" w:unhideWhenUsed="1"/>
     <w:lsdException w:name="Outline List 1" w:semiHidden="1" w:unhideWhenUsed="1"/>
@@ -1016,8 +987,10 @@
     <w:lsdException w:name="Table Subtle 2" w:semiHidden="1" w:unhideWhenUsed="1"/>
     <w:lsdException w:name="Table Web 1" w:semiHidden="1" w:unhideWhenUsed="1"/>
     <w:lsdException w:name="Table Web 2" w:semiHidden="1" w:unhideWhenUsed="1"/>
+    <w:lsdException w:name="Table Web 3" w:semiHidden="1" w:unhideWhenUsed="1"/>
     <w:lsdException w:name="Balloon Text" w:semiHidden="1" w:unhideWhenUsed="1"/>
     <w:lsdException w:name="Table Grid" w:uiPriority="39"/>
+    <w:lsdException w:name="Table Theme" w:semiHidden="1" w:unhideWhenUsed="1"/>
     <w:lsdException w:name="Placeholder Text" w:semiHidden="1"/>
     <w:lsdException w:name="No Spacing" w:uiPriority="1" w:qFormat="1"/>
     <w:lsdException w:name="Light Shading" w:uiPriority="60"/>

</xml_diff>

<commit_message>
Completed Member implementation p3
</commit_message>
<xml_diff>
--- a/database_systems/project/entities.docx
+++ b/database_systems/project/entities.docx
@@ -684,6 +684,66 @@
       </w:r>
       <w:r>
         <w:t xml:space="preserve"> did they fly with?</w:t>
+      </w:r>
+    </w:p>
+    <w:p/>
+    <w:p>
+      <w:r>
+        <w:t xml:space="preserve">Link </w:t>
+      </w:r>
+      <w:r>
+        <w:rPr>
+          <w:b/>
+          <w:bCs/>
+        </w:rPr>
+        <w:t>rating</w:t>
+      </w:r>
+      <w:r>
+        <w:t xml:space="preserve"> to hotel_company</w:t>
+      </w:r>
+    </w:p>
+    <w:p>
+      <w:r>
+        <w:t xml:space="preserve">Link </w:t>
+      </w:r>
+      <w:r>
+        <w:rPr>
+          <w:b/>
+          <w:bCs/>
+        </w:rPr>
+        <w:t>rating</w:t>
+      </w:r>
+      <w:r>
+        <w:t xml:space="preserve"> to </w:t>
+      </w:r>
+      <w:r>
+        <w:rPr>
+          <w:b/>
+          <w:bCs/>
+        </w:rPr>
+        <w:t>airline</w:t>
+      </w:r>
+    </w:p>
+    <w:p>
+      <w:r>
+        <w:t xml:space="preserve">Link </w:t>
+      </w:r>
+      <w:r>
+        <w:rPr>
+          <w:b/>
+          <w:bCs/>
+        </w:rPr>
+        <w:t>destination</w:t>
+      </w:r>
+      <w:r>
+        <w:t xml:space="preserve"> to </w:t>
+      </w:r>
+      <w:r>
+        <w:rPr>
+          <w:b/>
+          <w:bCs/>
+        </w:rPr>
+        <w:t>highlight table</w:t>
       </w:r>
     </w:p>
     <w:sectPr>

</xml_diff>